<commit_message>
Update design, update checklist, update plan
</commit_message>
<xml_diff>
--- a/doc/requirement/CoffeeShopManagement_SoftwareRequirmentSpecification.docx
+++ b/doc/requirement/CoffeeShopManagement_SoftwareRequirmentSpecification.docx
@@ -3752,21 +3752,7 @@
           <w:sz w:val="28"/>
           <w:szCs w:val="28"/>
         </w:rPr>
-        <w:t xml:space="preserve">Coffee shop </w:t>
-      </w:r>
-      <w:r>
-        <w:rPr>
-          <w:sz w:val="28"/>
-          <w:szCs w:val="28"/>
-        </w:rPr>
-        <w:t>management software</w:t>
-      </w:r>
-      <w:r>
-        <w:rPr>
-          <w:sz w:val="28"/>
-          <w:szCs w:val="28"/>
-        </w:rPr>
-        <w:t xml:space="preserve"> will help you save time and money!</w:t>
+        <w:t>Coffee shop management software will help you save time and money!</w:t>
       </w:r>
     </w:p>
     <w:p>
@@ -4518,7 +4504,7 @@
             <v:path o:extrusionok="f" gradientshapeok="t" o:connecttype="rect"/>
             <o:lock v:ext="edit" aspectratio="t"/>
           </v:shapetype>
-          <v:shape id="_x0000_i1025" type="#_x0000_t75" style="width:424.5pt;height:476.9pt">
+          <v:shape id="_x0000_i1025" type="#_x0000_t75" style="width:424.5pt;height:477pt">
             <v:imagedata r:id="rId7" o:title="Class_Diagram"/>
           </v:shape>
         </w:pict>
@@ -4598,45 +4584,29 @@
                 <w:sz w:val="28"/>
                 <w:szCs w:val="28"/>
               </w:rPr>
-              <w:t xml:space="preserve">Actor </w:t>
-            </w:r>
-            <w:r>
+              <w:t>Actor Name</w:t>
+            </w:r>
+          </w:p>
+        </w:tc>
+        <w:tc>
+          <w:tcPr>
+            <w:tcW w:w="4965" w:type="dxa"/>
+          </w:tcPr>
+          <w:p>
+            <w:pPr>
               <w:rPr>
                 <w:b/>
                 <w:sz w:val="28"/>
                 <w:szCs w:val="28"/>
               </w:rPr>
-              <w:t>Name</w:t>
-            </w:r>
-          </w:p>
-        </w:tc>
-        <w:tc>
-          <w:tcPr>
-            <w:tcW w:w="4965" w:type="dxa"/>
-          </w:tcPr>
-          <w:p>
-            <w:pPr>
+            </w:pPr>
+            <w:r>
               <w:rPr>
                 <w:b/>
                 <w:sz w:val="28"/>
                 <w:szCs w:val="28"/>
               </w:rPr>
-            </w:pPr>
-            <w:r>
-              <w:rPr>
-                <w:b/>
-                <w:sz w:val="28"/>
-                <w:szCs w:val="28"/>
-              </w:rPr>
-              <w:t>Description</w:t>
-            </w:r>
-            <w:r>
-              <w:rPr>
-                <w:b/>
-                <w:sz w:val="28"/>
-                <w:szCs w:val="28"/>
-              </w:rPr>
-              <w:t xml:space="preserve"> &amp; Interests</w:t>
+              <w:t>Description &amp; Interests</w:t>
             </w:r>
           </w:p>
         </w:tc>
@@ -5411,17 +5381,7 @@
           <w:sz w:val="28"/>
           <w:szCs w:val="28"/>
         </w:rPr>
-        <w:t xml:space="preserve">3.1.1. UC01: </w:t>
-      </w:r>
-      <w:r>
-        <w:rPr>
-          <w:rFonts w:ascii="Times New Roman" w:hAnsi="Times New Roman"/>
-          <w:b/>
-          <w:color w:val="1F4E79" w:themeColor="accent1" w:themeShade="80"/>
-          <w:sz w:val="28"/>
-          <w:szCs w:val="28"/>
-        </w:rPr>
-        <w:t>Login:</w:t>
+        <w:t>3.1.1. UC01: Login:</w:t>
       </w:r>
     </w:p>
     <w:p>
@@ -9788,7 +9748,7 @@
           <w:szCs w:val="28"/>
         </w:rPr>
         <w:pict>
-          <v:shape id="_x0000_i1038" type="#_x0000_t75" style="width:389.9pt;height:547.95pt">
+          <v:shape id="_x0000_i1026" type="#_x0000_t75" style="width:390pt;height:548.25pt">
             <v:imagedata r:id="rId10" o:title="list"/>
           </v:shape>
         </w:pict>
@@ -9903,7 +9863,7 @@
           <w:szCs w:val="28"/>
         </w:rPr>
         <w:pict>
-          <v:shape id="_x0000_i1039" type="#_x0000_t75" style="width:353.45pt;height:518.95pt">
+          <v:shape id="_x0000_i1027" type="#_x0000_t75" style="width:353.25pt;height:519pt">
             <v:imagedata r:id="rId11" o:title="bill10"/>
           </v:shape>
         </w:pict>
@@ -10026,7 +9986,7 @@
           <w:szCs w:val="28"/>
         </w:rPr>
         <w:pict>
-          <v:shape id="_x0000_i1042" type="#_x0000_t75" style="width:375.9pt;height:523.65pt">
+          <v:shape id="_x0000_i1028" type="#_x0000_t75" style="width:375.75pt;height:524.25pt">
             <v:imagedata r:id="rId12" o:title="book"/>
           </v:shape>
         </w:pict>
@@ -10421,24 +10381,18 @@
           <w:szCs w:val="28"/>
         </w:rPr>
       </w:pPr>
-      <w:r>
+    </w:p>
+    <w:p>
+      <w:pPr>
+        <w:ind w:firstLine="420"/>
         <w:rPr>
           <w:rFonts w:eastAsia="SimSun" w:cs="Times New Roman"/>
           <w:sz w:val="28"/>
           <w:szCs w:val="28"/>
         </w:rPr>
-        <w:t>- IOS 6 or newer.</w:t>
-      </w:r>
-    </w:p>
-    <w:p>
-      <w:pPr>
-        <w:ind w:firstLine="420"/>
-        <w:rPr>
-          <w:rFonts w:eastAsia="SimSun" w:cs="Times New Roman"/>
-          <w:sz w:val="28"/>
-          <w:szCs w:val="28"/>
-        </w:rPr>
-      </w:pPr>
+      </w:pPr>
+      <w:bookmarkStart w:id="0" w:name="_GoBack"/>
+      <w:bookmarkEnd w:id="0"/>
     </w:p>
     <w:p>
       <w:pPr>
@@ -10663,8 +10617,6 @@
         </w:rPr>
         <w:t>5</w:t>
       </w:r>
-      <w:bookmarkStart w:id="0" w:name="_GoBack"/>
-      <w:bookmarkEnd w:id="0"/>
       <w:r>
         <w:rPr>
           <w:rFonts w:eastAsia="SimSun" w:cs="Times New Roman"/>

</xml_diff>